<commit_message>
fix: edit rule document
</commit_message>
<xml_diff>
--- a/documents/Устав.docx
+++ b/documents/Устав.docx
@@ -564,11 +564,11 @@
     <w:p>
       <w:pPr>
         <w:pStyle w:val="4"/>
-        <w:numPr>
-          <w:ilvl w:val="0"/>
-          <w:numId w:val="0"/>
-        </w:numPr>
+        <w:tabs>
+          <w:tab w:val="clear" w:pos="2880"/>
+        </w:tabs>
         <w:spacing w:line="360" w:lineRule="atLeast"/>
+        <w:ind w:left="0" w:firstLine="0"/>
         <w:rPr>
           <w:b w:val="0"/>
           <w:i w:val="0"/>
@@ -591,6 +591,11 @@
       </w:pPr>
     </w:p>
     <w:p/>
+    <w:p>
+      <w:pPr>
+        <w:jc w:val="both"/>
+      </w:pPr>
+    </w:p>
     <w:p>
       <w:pPr>
         <w:jc w:val="both"/>
@@ -882,6 +887,7 @@
           <w:szCs w:val="24"/>
           <w:lang w:eastAsia="ar-SA"/>
         </w:rPr>
+        <w:lastRenderedPageBreak/>
         <w:t xml:space="preserve"> </w:t>
       </w:r>
       <w:r>
@@ -925,7 +931,6 @@
           <w:szCs w:val="25"/>
           <w:lang w:eastAsia="ar-SA"/>
         </w:rPr>
-        <w:lastRenderedPageBreak/>
         <w:t>ОБЩИЕ ПОЛОЖЕНИЯ</w:t>
       </w:r>
     </w:p>
@@ -1534,16 +1539,29 @@
         </w:rPr>
         <w:t xml:space="preserve"> </w:t>
       </w:r>
-      <w:r>
-        <w:rPr>
-          <w:rFonts w:ascii="Times New Roman" w:eastAsia="Times New Roman" w:hAnsi="Times New Roman" w:cs="Times New Roman"/>
-          <w:bCs/>
-          <w:color w:val="000000"/>
-          <w:sz w:val="25"/>
-          <w:szCs w:val="25"/>
-          <w:lang w:eastAsia="ar-SA"/>
-        </w:rPr>
-        <w:t>Волжский.</w:t>
+      <w:proofErr w:type="gramStart"/>
+      <w:r>
+        <w:rPr>
+          <w:rFonts w:ascii="Times New Roman" w:eastAsia="Times New Roman" w:hAnsi="Times New Roman" w:cs="Times New Roman"/>
+          <w:bCs/>
+          <w:color w:val="000000"/>
+          <w:sz w:val="25"/>
+          <w:szCs w:val="25"/>
+          <w:lang w:eastAsia="ar-SA"/>
+        </w:rPr>
+        <w:t>Волжский</w:t>
+      </w:r>
+      <w:proofErr w:type="gramEnd"/>
+      <w:r>
+        <w:rPr>
+          <w:rFonts w:ascii="Times New Roman" w:eastAsia="Times New Roman" w:hAnsi="Times New Roman" w:cs="Times New Roman"/>
+          <w:bCs/>
+          <w:color w:val="000000"/>
+          <w:sz w:val="25"/>
+          <w:szCs w:val="25"/>
+          <w:lang w:eastAsia="ar-SA"/>
+        </w:rPr>
+        <w:t>.</w:t>
       </w:r>
     </w:p>
     <w:p>
@@ -1670,18 +1688,42 @@
           <w:szCs w:val="25"/>
           <w:lang w:eastAsia="ar-SA"/>
         </w:rPr>
-        <w:t>рганизации</w:t>
-      </w:r>
-      <w:r>
-        <w:rPr>
-          <w:rFonts w:ascii="Times New Roman" w:eastAsia="Times New Roman" w:hAnsi="Times New Roman" w:cs="Times New Roman"/>
-          <w:bCs/>
-          <w:color w:val="000000"/>
-          <w:sz w:val="25"/>
-          <w:szCs w:val="25"/>
-          <w:lang w:eastAsia="ar-SA"/>
-        </w:rPr>
-        <w:t xml:space="preserve"> и ее учредителями.</w:t>
+        <w:t>рганизац</w:t>
+      </w:r>
+      <w:proofErr w:type="gramStart"/>
+      <w:r>
+        <w:rPr>
+          <w:rFonts w:ascii="Times New Roman" w:eastAsia="Times New Roman" w:hAnsi="Times New Roman" w:cs="Times New Roman"/>
+          <w:color w:val="000000"/>
+          <w:kern w:val="1"/>
+          <w:sz w:val="25"/>
+          <w:szCs w:val="25"/>
+          <w:lang w:eastAsia="ar-SA"/>
+        </w:rPr>
+        <w:t>ии</w:t>
+      </w:r>
+      <w:r>
+        <w:rPr>
+          <w:rFonts w:ascii="Times New Roman" w:eastAsia="Times New Roman" w:hAnsi="Times New Roman" w:cs="Times New Roman"/>
+          <w:bCs/>
+          <w:color w:val="000000"/>
+          <w:sz w:val="25"/>
+          <w:szCs w:val="25"/>
+          <w:lang w:eastAsia="ar-SA"/>
+        </w:rPr>
+        <w:t xml:space="preserve"> и ее</w:t>
+      </w:r>
+      <w:proofErr w:type="gramEnd"/>
+      <w:r>
+        <w:rPr>
+          <w:rFonts w:ascii="Times New Roman" w:eastAsia="Times New Roman" w:hAnsi="Times New Roman" w:cs="Times New Roman"/>
+          <w:bCs/>
+          <w:color w:val="000000"/>
+          <w:sz w:val="25"/>
+          <w:szCs w:val="25"/>
+          <w:lang w:eastAsia="ar-SA"/>
+        </w:rPr>
+        <w:t xml:space="preserve"> учредителями.</w:t>
       </w:r>
     </w:p>
     <w:p>
@@ -2106,6 +2148,7 @@
           <w:lang w:eastAsia="ar-SA"/>
         </w:rPr>
       </w:pPr>
+      <w:proofErr w:type="gramStart"/>
       <w:r>
         <w:rPr>
           <w:rFonts w:ascii="Times New Roman" w:eastAsia="Times New Roman" w:hAnsi="Times New Roman" w:cs="Times New Roman"/>
@@ -2126,7 +2169,19 @@
           <w:szCs w:val="25"/>
           <w:lang w:eastAsia="ar-SA"/>
         </w:rPr>
-        <w:t>редоставление социальных услуг: социально-бытовые, социально-психологические, социально-педагогические, социально-трудовые, социально-правовые, срочные социальные услуги. Предоставление социальных услуг осуществляется бесплатно, за плату или частичную плату в соответствии с нормативными правовыми актами Российской Фе</w:t>
+        <w:t>редоставление социальных услуг: социально-бытовые, социально-психологические, социально-педагогические, социально-трудовые, социально-правовые, срочные социальные услуги.</w:t>
+      </w:r>
+      <w:proofErr w:type="gramEnd"/>
+      <w:r>
+        <w:rPr>
+          <w:rFonts w:ascii="Times New Roman" w:eastAsia="Times New Roman" w:hAnsi="Times New Roman" w:cs="Times New Roman"/>
+          <w:bCs/>
+          <w:color w:val="000000"/>
+          <w:sz w:val="25"/>
+          <w:szCs w:val="25"/>
+          <w:lang w:eastAsia="ar-SA"/>
+        </w:rPr>
+        <w:t xml:space="preserve"> Предоставление социальных услуг осуществляется бесплатно, за плату или частичную плату в соответствии с нормативными правовыми актами Российской Фе</w:t>
       </w:r>
       <w:r>
         <w:rPr>
@@ -2426,7 +2481,6 @@
           <w:szCs w:val="25"/>
           <w:lang w:eastAsia="ar-SA"/>
         </w:rPr>
-        <w:lastRenderedPageBreak/>
         <w:t>- о</w:t>
       </w:r>
       <w:r>
@@ -3411,7 +3465,31 @@
           <w:szCs w:val="25"/>
           <w:lang w:eastAsia="ar-SA"/>
         </w:rPr>
-        <w:t>2.7. Вмешательство в хозяйственную и иную деятельность Организации со стороны государственных и иных организаций не допускается, если оно не обусловлено их правом по осуществлению контроля за деятельностью Организации.</w:t>
+        <w:t xml:space="preserve">2.7. Вмешательство в хозяйственную и иную деятельность Организации со стороны государственных и иных организаций не допускается, если оно не обусловлено их правом по осуществлению </w:t>
+      </w:r>
+      <w:proofErr w:type="gramStart"/>
+      <w:r>
+        <w:rPr>
+          <w:rFonts w:ascii="Times New Roman" w:eastAsia="Times New Roman" w:hAnsi="Times New Roman" w:cs="Times New Roman"/>
+          <w:bCs/>
+          <w:color w:val="000000"/>
+          <w:sz w:val="25"/>
+          <w:szCs w:val="25"/>
+          <w:lang w:eastAsia="ar-SA"/>
+        </w:rPr>
+        <w:t>контроля за</w:t>
+      </w:r>
+      <w:proofErr w:type="gramEnd"/>
+      <w:r>
+        <w:rPr>
+          <w:rFonts w:ascii="Times New Roman" w:eastAsia="Times New Roman" w:hAnsi="Times New Roman" w:cs="Times New Roman"/>
+          <w:bCs/>
+          <w:color w:val="000000"/>
+          <w:sz w:val="25"/>
+          <w:szCs w:val="25"/>
+          <w:lang w:eastAsia="ar-SA"/>
+        </w:rPr>
+        <w:t xml:space="preserve"> деятельностью Организации.</w:t>
       </w:r>
     </w:p>
     <w:p>
@@ -3897,8 +3975,21 @@
           <w:szCs w:val="25"/>
           <w:lang w:eastAsia="ar-SA"/>
         </w:rPr>
-        <w:t>назначение единоличного исполнительного органа-</w:t>
-      </w:r>
+        <w:t>назначение единоличного исполнительного орган</w:t>
+      </w:r>
+      <w:proofErr w:type="gramStart"/>
+      <w:r>
+        <w:rPr>
+          <w:rFonts w:ascii="Times New Roman" w:eastAsia="Times New Roman" w:hAnsi="Times New Roman" w:cs="Times New Roman"/>
+          <w:bCs/>
+          <w:color w:val="000000"/>
+          <w:sz w:val="25"/>
+          <w:szCs w:val="25"/>
+          <w:lang w:eastAsia="ar-SA"/>
+        </w:rPr>
+        <w:t>а-</w:t>
+      </w:r>
+      <w:proofErr w:type="gramEnd"/>
       <w:r>
         <w:rPr>
           <w:rFonts w:ascii="Times New Roman" w:eastAsia="Times New Roman" w:hAnsi="Times New Roman" w:cs="Times New Roman"/>
@@ -5379,6 +5470,7 @@
           <w:lang w:eastAsia="ar-SA"/>
         </w:rPr>
       </w:pPr>
+      <w:proofErr w:type="gramStart"/>
       <w:r>
         <w:rPr>
           <w:rFonts w:ascii="Times New Roman" w:eastAsia="Times New Roman" w:hAnsi="Times New Roman" w:cs="Times New Roman"/>
@@ -5390,6 +5482,7 @@
         </w:rPr>
         <w:t>- представляет в уполномоченный орган ежегодный отчет о деятельности Организации, содержащий сведения, предусмотренные действующим законодательством Российской Федерации, в том числе, и о нарушениях требований законодательства, выявленных в результате проверок, проведенных налоговыми органами, и принятых мерах по их устранению; </w:t>
       </w:r>
+      <w:proofErr w:type="gramEnd"/>
     </w:p>
     <w:p>
       <w:pPr>
@@ -6004,8 +6097,21 @@
           <w:szCs w:val="25"/>
           <w:lang w:eastAsia="ar-SA"/>
         </w:rPr>
-        <w:t>.5. Источниками формирования имущества Организации в денежной и иных формах являются:</w:t>
-      </w:r>
+        <w:t xml:space="preserve">.5. </w:t>
+      </w:r>
+      <w:proofErr w:type="gramStart"/>
+      <w:r>
+        <w:rPr>
+          <w:rFonts w:ascii="Times New Roman" w:eastAsia="Times New Roman" w:hAnsi="Times New Roman" w:cs="Times New Roman"/>
+          <w:bCs/>
+          <w:color w:val="000000"/>
+          <w:sz w:val="25"/>
+          <w:szCs w:val="25"/>
+          <w:lang w:eastAsia="ar-SA"/>
+        </w:rPr>
+        <w:t>Источниками формирования имущества Организации в денежной и иных формах являются:</w:t>
+      </w:r>
+      <w:proofErr w:type="gramEnd"/>
     </w:p>
     <w:p>
       <w:pPr>
@@ -6238,7 +6344,31 @@
           <w:szCs w:val="25"/>
           <w:lang w:eastAsia="ar-SA"/>
         </w:rPr>
-        <w:t>- другие не запрещенные законом поступления.</w:t>
+        <w:t xml:space="preserve">- </w:t>
+      </w:r>
+      <w:proofErr w:type="gramStart"/>
+      <w:r>
+        <w:rPr>
+          <w:rFonts w:ascii="Times New Roman" w:eastAsia="Times New Roman" w:hAnsi="Times New Roman" w:cs="Times New Roman"/>
+          <w:bCs/>
+          <w:color w:val="000000"/>
+          <w:sz w:val="25"/>
+          <w:szCs w:val="25"/>
+          <w:lang w:eastAsia="ar-SA"/>
+        </w:rPr>
+        <w:t>другие</w:t>
+      </w:r>
+      <w:proofErr w:type="gramEnd"/>
+      <w:r>
+        <w:rPr>
+          <w:rFonts w:ascii="Times New Roman" w:eastAsia="Times New Roman" w:hAnsi="Times New Roman" w:cs="Times New Roman"/>
+          <w:bCs/>
+          <w:color w:val="000000"/>
+          <w:sz w:val="25"/>
+          <w:szCs w:val="25"/>
+          <w:lang w:eastAsia="ar-SA"/>
+        </w:rPr>
+        <w:t xml:space="preserve"> не запрещенные законом поступления.</w:t>
       </w:r>
     </w:p>
     <w:p>
@@ -6532,7 +6662,31 @@
           <w:szCs w:val="25"/>
           <w:lang w:eastAsia="ar-SA"/>
         </w:rPr>
-        <w:t xml:space="preserve">. КОНТРОЛЬ ЗА ДЕЯТЕЛЬНОСТЬЮ </w:t>
+        <w:t xml:space="preserve">. </w:t>
+      </w:r>
+      <w:proofErr w:type="gramStart"/>
+      <w:r>
+        <w:rPr>
+          <w:rFonts w:ascii="Times New Roman" w:eastAsia="Times New Roman" w:hAnsi="Times New Roman" w:cs="Times New Roman"/>
+          <w:bCs/>
+          <w:color w:val="000000"/>
+          <w:sz w:val="25"/>
+          <w:szCs w:val="25"/>
+          <w:lang w:eastAsia="ar-SA"/>
+        </w:rPr>
+        <w:t>КОНТРОЛЬ ЗА</w:t>
+      </w:r>
+      <w:proofErr w:type="gramEnd"/>
+      <w:r>
+        <w:rPr>
+          <w:rFonts w:ascii="Times New Roman" w:eastAsia="Times New Roman" w:hAnsi="Times New Roman" w:cs="Times New Roman"/>
+          <w:bCs/>
+          <w:color w:val="000000"/>
+          <w:sz w:val="25"/>
+          <w:szCs w:val="25"/>
+          <w:lang w:eastAsia="ar-SA"/>
+        </w:rPr>
+        <w:t xml:space="preserve"> ДЕЯТЕЛЬНОСТЬЮ </w:t>
       </w:r>
       <w:r>
         <w:rPr>
@@ -8142,7 +8296,31 @@
           <w:szCs w:val="25"/>
           <w:lang w:eastAsia="ar-SA"/>
         </w:rPr>
-        <w:t xml:space="preserve">5.5. Для осуществления контроля за финансово-хозяйственной деятельностью </w:t>
+        <w:t xml:space="preserve">5.5. Для осуществления </w:t>
+      </w:r>
+      <w:proofErr w:type="gramStart"/>
+      <w:r>
+        <w:rPr>
+          <w:rFonts w:ascii="Times New Roman" w:eastAsia="Times New Roman" w:hAnsi="Times New Roman" w:cs="Times New Roman"/>
+          <w:bCs/>
+          <w:color w:val="000000"/>
+          <w:sz w:val="25"/>
+          <w:szCs w:val="25"/>
+          <w:lang w:eastAsia="ar-SA"/>
+        </w:rPr>
+        <w:t>контроля за</w:t>
+      </w:r>
+      <w:proofErr w:type="gramEnd"/>
+      <w:r>
+        <w:rPr>
+          <w:rFonts w:ascii="Times New Roman" w:eastAsia="Times New Roman" w:hAnsi="Times New Roman" w:cs="Times New Roman"/>
+          <w:bCs/>
+          <w:color w:val="000000"/>
+          <w:sz w:val="25"/>
+          <w:szCs w:val="25"/>
+          <w:lang w:eastAsia="ar-SA"/>
+        </w:rPr>
+        <w:t xml:space="preserve"> финансово-хозяйственной деятельностью </w:t>
       </w:r>
       <w:r>
         <w:rPr>
@@ -8734,7 +8912,31 @@
           <w:szCs w:val="25"/>
           <w:lang w:eastAsia="ar-SA"/>
         </w:rPr>
-        <w:t>составление заключения по итогам проверки финансово-хозяйственной деятельности, в котором должны содержаться:</w:t>
+        <w:t xml:space="preserve">составление заключения по итогам проверки финансово-хозяйственной деятельности, в </w:t>
+      </w:r>
+      <w:proofErr w:type="gramStart"/>
+      <w:r>
+        <w:rPr>
+          <w:rFonts w:ascii="Times New Roman" w:eastAsia="Times New Roman" w:hAnsi="Times New Roman" w:cs="Times New Roman"/>
+          <w:bCs/>
+          <w:color w:val="000000"/>
+          <w:sz w:val="25"/>
+          <w:szCs w:val="25"/>
+          <w:lang w:eastAsia="ar-SA"/>
+        </w:rPr>
+        <w:t>котором</w:t>
+      </w:r>
+      <w:proofErr w:type="gramEnd"/>
+      <w:r>
+        <w:rPr>
+          <w:rFonts w:ascii="Times New Roman" w:eastAsia="Times New Roman" w:hAnsi="Times New Roman" w:cs="Times New Roman"/>
+          <w:bCs/>
+          <w:color w:val="000000"/>
+          <w:sz w:val="25"/>
+          <w:szCs w:val="25"/>
+          <w:lang w:eastAsia="ar-SA"/>
+        </w:rPr>
+        <w:t xml:space="preserve"> должны содержаться:</w:t>
       </w:r>
     </w:p>
     <w:p>
@@ -10337,7 +10539,7 @@
         <w:sz w:val="24"/>
         <w:szCs w:val="24"/>
       </w:rPr>
-      <w:t>8</w:t>
+      <w:t>3</w:t>
     </w:r>
     <w:r>
       <w:rPr>
@@ -10386,12 +10588,6 @@
       <w:gridCol w:w="4000"/>
     </w:tblGrid>
     <w:tr>
-      <w:tblPrEx>
-        <w:tblCellMar>
-          <w:top w:w="0" w:type="dxa"/>
-          <w:bottom w:w="0" w:type="dxa"/>
-        </w:tblCellMar>
-      </w:tblPrEx>
       <w:trPr>
         <w:trHeight w:val="400"/>
       </w:trPr>
@@ -12621,14 +12817,12 @@
     <w:rsid w:val="005C4C04"/>
     <w:pPr>
       <w:keepNext/>
-      <w:numPr>
-        <w:ilvl w:val="1"/>
-        <w:numId w:val="1"/>
-      </w:numPr>
       <w:tabs>
         <w:tab w:val="left" w:pos="709"/>
+        <w:tab w:val="num" w:pos="1440"/>
       </w:tabs>
       <w:suppressAutoHyphens/>
+      <w:ind w:left="1440" w:hanging="360"/>
       <w:outlineLvl w:val="1"/>
     </w:pPr>
     <w:rPr>
@@ -12678,14 +12872,12 @@
     <w:rsid w:val="005C4C04"/>
     <w:pPr>
       <w:keepNext/>
-      <w:numPr>
-        <w:ilvl w:val="3"/>
-        <w:numId w:val="1"/>
-      </w:numPr>
       <w:tabs>
         <w:tab w:val="left" w:pos="709"/>
+        <w:tab w:val="num" w:pos="2880"/>
       </w:tabs>
       <w:suppressAutoHyphens/>
+      <w:ind w:left="2880" w:hanging="360"/>
       <w:outlineLvl w:val="3"/>
     </w:pPr>
     <w:rPr>
@@ -13061,14 +13253,12 @@
     <w:rsid w:val="005C4C04"/>
     <w:pPr>
       <w:keepNext/>
-      <w:numPr>
-        <w:ilvl w:val="1"/>
-        <w:numId w:val="1"/>
-      </w:numPr>
       <w:tabs>
         <w:tab w:val="left" w:pos="709"/>
+        <w:tab w:val="num" w:pos="1440"/>
       </w:tabs>
       <w:suppressAutoHyphens/>
+      <w:ind w:left="1440" w:hanging="360"/>
       <w:outlineLvl w:val="1"/>
     </w:pPr>
     <w:rPr>
@@ -13118,14 +13308,12 @@
     <w:rsid w:val="005C4C04"/>
     <w:pPr>
       <w:keepNext/>
-      <w:numPr>
-        <w:ilvl w:val="3"/>
-        <w:numId w:val="1"/>
-      </w:numPr>
       <w:tabs>
         <w:tab w:val="left" w:pos="709"/>
+        <w:tab w:val="num" w:pos="2880"/>
       </w:tabs>
       <w:suppressAutoHyphens/>
+      <w:ind w:left="2880" w:hanging="360"/>
       <w:outlineLvl w:val="3"/>
     </w:pPr>
     <w:rPr>

</xml_diff>